<commit_message>
Adding Time Series Analysis
</commit_message>
<xml_diff>
--- a/ML Cheat Sheet.docx
+++ b/ML Cheat Sheet.docx
@@ -23487,6 +23487,12 @@
                 <w:noProof/>
               </w:rPr>
             </w:pPr>
+            <w:r>
+              <w:rPr>
+                <w:noProof/>
+              </w:rPr>
+              <w:t>Not needed</w:t>
+            </w:r>
           </w:p>
         </w:tc>
       </w:tr>

</xml_diff>